<commit_message>
Solution spécifique, presque FINI
</commit_message>
<xml_diff>
--- a/4-Solution Spe/Solution Spécifiques END.docx
+++ b/4-Solution Spe/Solution Spécifiques END.docx
@@ -357,7 +357,7 @@
           <w:sz w:val="22"/>
           <w:szCs w:val="32"/>
         </w:rPr>
-        <w:t>en cours</w:t>
+        <w:t>terminé</w:t>
       </w:r>
     </w:p>
     <w:p>
@@ -881,7 +881,7 @@
         <w:rPr>
           <w:noProof/>
         </w:rPr>
-        <w:instrText xml:space="preserve"> PAGEREF _Toc283454434 \h </w:instrText>
+        <w:instrText xml:space="preserve"> PAGEREF _Toc283456800 \h </w:instrText>
       </w:r>
       <w:r>
         <w:rPr>
@@ -962,7 +962,7 @@
         <w:rPr>
           <w:noProof/>
         </w:rPr>
-        <w:instrText xml:space="preserve"> PAGEREF _Toc283454435 \h </w:instrText>
+        <w:instrText xml:space="preserve"> PAGEREF _Toc283456801 \h </w:instrText>
       </w:r>
       <w:r>
         <w:rPr>
@@ -1041,7 +1041,7 @@
         <w:rPr>
           <w:noProof/>
         </w:rPr>
-        <w:instrText xml:space="preserve"> PAGEREF _Toc283454436 \h </w:instrText>
+        <w:instrText xml:space="preserve"> PAGEREF _Toc283456802 \h </w:instrText>
       </w:r>
       <w:r>
         <w:rPr>
@@ -1120,7 +1120,7 @@
         <w:rPr>
           <w:noProof/>
         </w:rPr>
-        <w:instrText xml:space="preserve"> PAGEREF _Toc283454437 \h </w:instrText>
+        <w:instrText xml:space="preserve"> PAGEREF _Toc283456803 \h </w:instrText>
       </w:r>
       <w:r>
         <w:rPr>
@@ -1199,7 +1199,7 @@
         <w:rPr>
           <w:noProof/>
         </w:rPr>
-        <w:instrText xml:space="preserve"> PAGEREF _Toc283454438 \h </w:instrText>
+        <w:instrText xml:space="preserve"> PAGEREF _Toc283456804 \h </w:instrText>
       </w:r>
       <w:r>
         <w:rPr>
@@ -1216,7 +1216,7 @@
         <w:rPr>
           <w:noProof/>
         </w:rPr>
-        <w:t>13</w:t>
+        <w:t>14</w:t>
       </w:r>
       <w:r>
         <w:rPr>
@@ -1278,7 +1278,7 @@
         <w:rPr>
           <w:noProof/>
         </w:rPr>
-        <w:instrText xml:space="preserve"> PAGEREF _Toc283454439 \h </w:instrText>
+        <w:instrText xml:space="preserve"> PAGEREF _Toc283456805 \h </w:instrText>
       </w:r>
       <w:r>
         <w:rPr>
@@ -1295,7 +1295,7 @@
         <w:rPr>
           <w:noProof/>
         </w:rPr>
-        <w:t>14</w:t>
+        <w:t>15</w:t>
       </w:r>
       <w:r>
         <w:rPr>
@@ -1359,7 +1359,7 @@
         <w:rPr>
           <w:noProof/>
         </w:rPr>
-        <w:instrText xml:space="preserve"> PAGEREF _Toc283454440 \h </w:instrText>
+        <w:instrText xml:space="preserve"> PAGEREF _Toc283456806 \h </w:instrText>
       </w:r>
       <w:r>
         <w:rPr>
@@ -1376,7 +1376,7 @@
         <w:rPr>
           <w:noProof/>
         </w:rPr>
-        <w:t>15</w:t>
+        <w:t>16</w:t>
       </w:r>
       <w:r>
         <w:rPr>
@@ -1438,7 +1438,7 @@
         <w:rPr>
           <w:noProof/>
         </w:rPr>
-        <w:instrText xml:space="preserve"> PAGEREF _Toc283454441 \h </w:instrText>
+        <w:instrText xml:space="preserve"> PAGEREF _Toc283456807 \h </w:instrText>
       </w:r>
       <w:r>
         <w:rPr>
@@ -1455,7 +1455,7 @@
         <w:rPr>
           <w:noProof/>
         </w:rPr>
-        <w:t>15</w:t>
+        <w:t>16</w:t>
       </w:r>
       <w:r>
         <w:rPr>
@@ -1517,7 +1517,7 @@
         <w:rPr>
           <w:noProof/>
         </w:rPr>
-        <w:instrText xml:space="preserve"> PAGEREF _Toc283454442 \h </w:instrText>
+        <w:instrText xml:space="preserve"> PAGEREF _Toc283456808 \h </w:instrText>
       </w:r>
       <w:r>
         <w:rPr>
@@ -1534,7 +1534,169 @@
         <w:rPr>
           <w:noProof/>
         </w:rPr>
-        <w:t>16</w:t>
+        <w:t>17</w:t>
+      </w:r>
+      <w:r>
+        <w:rPr>
+          <w:noProof/>
+        </w:rPr>
+        <w:fldChar w:fldCharType="end"/>
+      </w:r>
+    </w:p>
+    <w:p>
+      <w:pPr>
+        <w:pStyle w:val="TOC2"/>
+        <w:tabs>
+          <w:tab w:val="left" w:pos="523"/>
+          <w:tab w:val="right" w:pos="8296"/>
+        </w:tabs>
+        <w:rPr>
+          <w:rFonts w:eastAsiaTheme="minorEastAsia" w:cstheme="minorBidi"/>
+          <w:b w:val="0"/>
+          <w:noProof/>
+          <w:sz w:val="24"/>
+          <w:szCs w:val="24"/>
+          <w:lang w:eastAsia="ja-JP"/>
+        </w:rPr>
+      </w:pPr>
+      <w:r>
+        <w:rPr>
+          <w:noProof/>
+        </w:rPr>
+        <w:t>2.1</w:t>
+      </w:r>
+      <w:r>
+        <w:rPr>
+          <w:rFonts w:eastAsiaTheme="minorEastAsia" w:cstheme="minorBidi"/>
+          <w:b w:val="0"/>
+          <w:noProof/>
+          <w:sz w:val="24"/>
+          <w:szCs w:val="24"/>
+          <w:lang w:eastAsia="ja-JP"/>
+        </w:rPr>
+        <w:tab/>
+      </w:r>
+      <w:r>
+        <w:rPr>
+          <w:noProof/>
+        </w:rPr>
+        <w:t>Schéma organisationnel</w:t>
+      </w:r>
+      <w:r>
+        <w:rPr>
+          <w:noProof/>
+        </w:rPr>
+        <w:tab/>
+      </w:r>
+      <w:r>
+        <w:rPr>
+          <w:noProof/>
+        </w:rPr>
+        <w:fldChar w:fldCharType="begin"/>
+      </w:r>
+      <w:r>
+        <w:rPr>
+          <w:noProof/>
+        </w:rPr>
+        <w:instrText xml:space="preserve"> PAGEREF _Toc283456809 \h </w:instrText>
+      </w:r>
+      <w:r>
+        <w:rPr>
+          <w:noProof/>
+        </w:rPr>
+      </w:r>
+      <w:r>
+        <w:rPr>
+          <w:noProof/>
+        </w:rPr>
+        <w:fldChar w:fldCharType="separate"/>
+      </w:r>
+      <w:r>
+        <w:rPr>
+          <w:noProof/>
+        </w:rPr>
+        <w:t>17</w:t>
+      </w:r>
+      <w:r>
+        <w:rPr>
+          <w:noProof/>
+        </w:rPr>
+        <w:fldChar w:fldCharType="end"/>
+      </w:r>
+    </w:p>
+    <w:p>
+      <w:pPr>
+        <w:pStyle w:val="TOC2"/>
+        <w:tabs>
+          <w:tab w:val="left" w:pos="523"/>
+          <w:tab w:val="right" w:pos="8296"/>
+        </w:tabs>
+        <w:rPr>
+          <w:rFonts w:eastAsiaTheme="minorEastAsia" w:cstheme="minorBidi"/>
+          <w:b w:val="0"/>
+          <w:noProof/>
+          <w:sz w:val="24"/>
+          <w:szCs w:val="24"/>
+          <w:lang w:eastAsia="ja-JP"/>
+        </w:rPr>
+      </w:pPr>
+      <w:r>
+        <w:rPr>
+          <w:noProof/>
+        </w:rPr>
+        <w:t>2.2</w:t>
+      </w:r>
+      <w:r>
+        <w:rPr>
+          <w:rFonts w:eastAsiaTheme="minorEastAsia" w:cstheme="minorBidi"/>
+          <w:b w:val="0"/>
+          <w:noProof/>
+          <w:sz w:val="24"/>
+          <w:szCs w:val="24"/>
+          <w:lang w:eastAsia="ja-JP"/>
+        </w:rPr>
+        <w:tab/>
+      </w:r>
+      <w:r>
+        <w:rPr>
+          <w:noProof/>
+        </w:rPr>
+        <w:t>Modèles Organisationnels de Traitement (MOT)</w:t>
+      </w:r>
+      <w:r>
+        <w:rPr>
+          <w:noProof/>
+        </w:rPr>
+        <w:tab/>
+      </w:r>
+      <w:r>
+        <w:rPr>
+          <w:noProof/>
+        </w:rPr>
+        <w:fldChar w:fldCharType="begin"/>
+      </w:r>
+      <w:r>
+        <w:rPr>
+          <w:noProof/>
+        </w:rPr>
+        <w:instrText xml:space="preserve"> PAGEREF _Toc283456810 \h </w:instrText>
+      </w:r>
+      <w:r>
+        <w:rPr>
+          <w:noProof/>
+        </w:rPr>
+      </w:r>
+      <w:r>
+        <w:rPr>
+          <w:noProof/>
+        </w:rPr>
+        <w:fldChar w:fldCharType="separate"/>
+      </w:r>
+      <w:r>
+        <w:rPr>
+          <w:noProof/>
+        </w:rPr>
+        <w:t>18</w:t>
       </w:r>
       <w:r>
         <w:rPr>
@@ -1556,43 +1718,41 @@
       <w:r>
         <w:fldChar w:fldCharType="end"/>
       </w:r>
-      <w:bookmarkStart w:id="0" w:name="_GoBack"/>
+      <w:r>
+        <w:br w:type="page"/>
+      </w:r>
+    </w:p>
+    <w:p>
+      <w:pPr>
+        <w:pStyle w:val="Heading1"/>
+      </w:pPr>
+      <w:bookmarkStart w:id="0" w:name="_Toc283456800"/>
+      <w:r>
+        <w:t>Solution informatique</w:t>
+      </w:r>
       <w:bookmarkEnd w:id="0"/>
-      <w:r>
-        <w:br w:type="page"/>
-      </w:r>
-    </w:p>
-    <w:p>
-      <w:pPr>
-        <w:pStyle w:val="Heading1"/>
-      </w:pPr>
-      <w:bookmarkStart w:id="1" w:name="_Toc283454434"/>
-      <w:r>
-        <w:t>Solution informatique</w:t>
+    </w:p>
+    <w:p/>
+    <w:p>
+      <w:pPr>
+        <w:pStyle w:val="Heading2"/>
+      </w:pPr>
+      <w:bookmarkStart w:id="1" w:name="_Toc283456801"/>
+      <w:r>
+        <w:t>Architecture applicative</w:t>
       </w:r>
       <w:bookmarkEnd w:id="1"/>
     </w:p>
     <w:p/>
     <w:p>
       <w:pPr>
-        <w:pStyle w:val="Heading2"/>
-      </w:pPr>
-      <w:bookmarkStart w:id="2" w:name="_Toc283454435"/>
-      <w:r>
-        <w:t>Architecture applicative</w:t>
+        <w:pStyle w:val="Heading3"/>
+      </w:pPr>
+      <w:bookmarkStart w:id="2" w:name="_Toc283456802"/>
+      <w:r>
+        <w:t>Liste des blocs applicatifs</w:t>
       </w:r>
       <w:bookmarkEnd w:id="2"/>
-    </w:p>
-    <w:p/>
-    <w:p>
-      <w:pPr>
-        <w:pStyle w:val="Heading3"/>
-      </w:pPr>
-      <w:bookmarkStart w:id="3" w:name="_Toc283454436"/>
-      <w:r>
-        <w:t>Liste des blocs applicatifs</w:t>
-      </w:r>
-      <w:bookmarkEnd w:id="3"/>
     </w:p>
     <w:p/>
     <w:p>
@@ -1642,8 +1802,8 @@
         </w:rPr>
         <w:t xml:space="preserve">retours d’expériences, les analyser et en déduire des résultats (conseils ou solutions par exemple) applicables aux différentes étapes de l’établissement du contrat de maintenance. La mise en application de ce projet d’amélioration se fera à travers deux bases de connaissances qu’il s’agira d’alimenter. La première, </w:t>
       </w:r>
-      <w:bookmarkStart w:id="4" w:name="OLE_LINK1"/>
-      <w:bookmarkStart w:id="5" w:name="OLE_LINK2"/>
+      <w:bookmarkStart w:id="3" w:name="OLE_LINK1"/>
+      <w:bookmarkStart w:id="4" w:name="OLE_LINK2"/>
       <w:r>
         <w:rPr>
           <w:rFonts w:cs="Cambria"/>
@@ -1651,8 +1811,8 @@
         <w:t>base de connaissances par secteur d’activité (BCSA) regroupe l’ensemble des études précédemment réalisées par SPIE : elles sont classées par secteur d’activité et à chaque étude est associée une fiche de synthèse. Cette fiche de synthèse sera détaillée dans la suite de ce document. La deuxième, base de connaissances techniques (BCT), rassemble des informations concernant les interventions techniques. Selon le type d’intervention, le technicien peut effectuer une recherche afin de visualiser les précédentes interventions similaires pour s’inspirer des solutions appliquées. Davantage de détails seront précisés dans la suite du document.</w:t>
       </w:r>
     </w:p>
+    <w:bookmarkEnd w:id="3"/>
     <w:bookmarkEnd w:id="4"/>
-    <w:bookmarkEnd w:id="5"/>
     <w:p>
       <w:pPr>
         <w:widowControl w:val="0"/>
@@ -1749,11 +1909,20 @@
           <w:rFonts w:cs="Cambria"/>
           <w:i/>
         </w:rPr>
-        <w:t>Key Performance Indicator</w:t>
-      </w:r>
+        <w:t xml:space="preserve">Key Performance </w:t>
+      </w:r>
+      <w:proofErr w:type="spellStart"/>
       <w:r>
         <w:rPr>
           <w:rFonts w:cs="Cambria"/>
+          <w:i/>
+        </w:rPr>
+        <w:t>Indicator</w:t>
+      </w:r>
+      <w:proofErr w:type="spellEnd"/>
+      <w:r>
+        <w:rPr>
+          <w:rFonts w:cs="Cambria"/>
         </w:rPr>
         <w:t>) seront mis en place et réunis dans un tableau de bord. L’évaluation des processus de maintenance apparaîtra ainsi de façon plus claire et explicite. Aussi, toute étude étant menée par plusieurs personnes, il est important que chacun des membres participant à l’établissement du contrat de maintenance puisse restituer le contexte du projet. Pour chaque phase, l’auteur est donc en charge d’apposer les commentaires nécessaires à la compréhension et l’analyse de son déroulement ; de ce fait, il est aisé d’obtenir un aperçu global de l’état d’avancement du projet, permettant une meilleure prévention des risques.</w:t>
       </w:r>
@@ -1766,12 +1935,82 @@
         <w:t>Enfin, il s’agira de définir un processus de négociation, aujourd’hui inexistant chez SPIE, qui permettra d’obtenir un suivi précis et régulier du déroulement de la négociation avec le client. Le responsable d’affaire (RA) chargé de la négociation pourra consulter la BCSA afin de mener sa négociation.</w:t>
       </w:r>
     </w:p>
+    <w:p>
+      <w:pPr>
+        <w:jc w:val="both"/>
+      </w:pPr>
+    </w:p>
+    <w:p>
+      <w:pPr>
+        <w:jc w:val="both"/>
+      </w:pPr>
+      <w:r>
+        <w:t xml:space="preserve">Ainsi apparaissent quatre blocs applicatifs, qui sont : </w:t>
+      </w:r>
+    </w:p>
+    <w:p>
+      <w:pPr>
+        <w:pStyle w:val="ListParagraph"/>
+        <w:numPr>
+          <w:ilvl w:val="0"/>
+          <w:numId w:val="12"/>
+        </w:numPr>
+        <w:jc w:val="both"/>
+      </w:pPr>
+      <w:r>
+        <w:t>bloc BI</w:t>
+      </w:r>
+    </w:p>
+    <w:p>
+      <w:pPr>
+        <w:pStyle w:val="ListParagraph"/>
+        <w:numPr>
+          <w:ilvl w:val="0"/>
+          <w:numId w:val="12"/>
+        </w:numPr>
+        <w:jc w:val="both"/>
+      </w:pPr>
+      <w:r>
+        <w:t>bloc Connaissances</w:t>
+      </w:r>
+    </w:p>
+    <w:p>
+      <w:pPr>
+        <w:pStyle w:val="ListParagraph"/>
+        <w:numPr>
+          <w:ilvl w:val="0"/>
+          <w:numId w:val="12"/>
+        </w:numPr>
+        <w:jc w:val="both"/>
+      </w:pPr>
+      <w:r>
+        <w:t>bloc Gestion des Risques</w:t>
+      </w:r>
+    </w:p>
+    <w:p>
+      <w:pPr>
+        <w:pStyle w:val="ListParagraph"/>
+        <w:numPr>
+          <w:ilvl w:val="0"/>
+          <w:numId w:val="12"/>
+        </w:numPr>
+        <w:jc w:val="both"/>
+      </w:pPr>
+      <w:r>
+        <w:t>bloc Satisfaction Client</w:t>
+      </w:r>
+    </w:p>
+    <w:p>
+      <w:pPr>
+        <w:jc w:val="both"/>
+      </w:pPr>
+    </w:p>
     <w:p/>
     <w:p>
       <w:pPr>
         <w:pStyle w:val="Heading3"/>
       </w:pPr>
-      <w:bookmarkStart w:id="6" w:name="_Toc283454437"/>
+      <w:bookmarkStart w:id="5" w:name="_Toc283456803"/>
       <w:r>
         <w:t xml:space="preserve">Description des blocs : outils, </w:t>
       </w:r>
@@ -1784,7 +2023,7 @@
       <w:r>
         <w:t xml:space="preserve"> et données</w:t>
       </w:r>
-      <w:bookmarkEnd w:id="6"/>
+      <w:bookmarkEnd w:id="5"/>
     </w:p>
     <w:p/>
     <w:p>
@@ -1820,7 +2059,7 @@
           <w:noProof/>
         </w:rPr>
         <w:drawing>
-          <wp:anchor distT="0" distB="0" distL="114300" distR="114300" simplePos="0" relativeHeight="251659264" behindDoc="0" locked="0" layoutInCell="1" allowOverlap="1" wp14:anchorId="0C834AD3" wp14:editId="23DA3FE5">
+          <wp:anchor distT="0" distB="0" distL="114300" distR="114300" simplePos="0" relativeHeight="251659264" behindDoc="0" locked="0" layoutInCell="1" allowOverlap="1" wp14:anchorId="0C834AD3" wp14:editId="657A9091">
             <wp:simplePos x="0" y="0"/>
             <wp:positionH relativeFrom="column">
               <wp:posOffset>-342900</wp:posOffset>
@@ -1883,13 +2122,9 @@
           </wp:anchor>
         </w:drawing>
       </w:r>
-    </w:p>
-    <w:p/>
-    <w:p/>
-    <w:p/>
-    <w:p/>
-    <w:p/>
-    <w:p/>
+      <w:bookmarkStart w:id="6" w:name="_GoBack"/>
+      <w:bookmarkEnd w:id="6"/>
+    </w:p>
     <w:p>
       <w:pPr>
         <w:pStyle w:val="Heading4"/>
@@ -3808,7 +4043,21 @@
         <w:rPr>
           <w:rFonts w:cs="Cambria"/>
         </w:rPr>
-        <w:t xml:space="preserve"> sera chargé de valider la pertinence des informations remontées par les techniciens et de s’assurer de l’absence de doublons.</w:t>
+        <w:t xml:space="preserve"> </w:t>
+      </w:r>
+      <w:proofErr w:type="gramStart"/>
+      <w:r>
+        <w:rPr>
+          <w:rFonts w:cs="Cambria"/>
+        </w:rPr>
+        <w:t>sera</w:t>
+      </w:r>
+      <w:proofErr w:type="gramEnd"/>
+      <w:r>
+        <w:rPr>
+          <w:rFonts w:cs="Cambria"/>
+        </w:rPr>
+        <w:t xml:space="preserve"> chargé de valider la pertinence des informations remontées par les techniciens et de s’assurer de l’absence de doublons.</w:t>
       </w:r>
     </w:p>
     <w:p>
@@ -5315,7 +5564,7 @@
       <w:pPr>
         <w:pStyle w:val="Heading3"/>
       </w:pPr>
-      <w:bookmarkStart w:id="7" w:name="_Toc283454438"/>
+      <w:bookmarkStart w:id="7" w:name="_Toc283456804"/>
       <w:r>
         <w:t>Échange de données entre les blocs</w:t>
       </w:r>
@@ -5411,7 +5660,7 @@
       <w:pPr>
         <w:pStyle w:val="Heading3"/>
       </w:pPr>
-      <w:bookmarkStart w:id="8" w:name="_Toc283454439"/>
+      <w:bookmarkStart w:id="8" w:name="_Toc283456805"/>
       <w:r>
         <w:t>Schéma général</w:t>
       </w:r>
@@ -5513,7 +5762,7 @@
       <w:pPr>
         <w:pStyle w:val="Heading2"/>
       </w:pPr>
-      <w:bookmarkStart w:id="9" w:name="_Toc283454440"/>
+      <w:bookmarkStart w:id="9" w:name="_Toc283456806"/>
       <w:r>
         <w:t>Architecture technique</w:t>
       </w:r>
@@ -5524,7 +5773,7 @@
       <w:pPr>
         <w:pStyle w:val="Heading3"/>
       </w:pPr>
-      <w:bookmarkStart w:id="10" w:name="_Toc283454441"/>
+      <w:bookmarkStart w:id="10" w:name="_Toc283456807"/>
       <w:r>
         <w:rPr>
           <w:noProof/>
@@ -5611,11 +5860,22 @@
       <w:pPr>
         <w:pStyle w:val="Heading1"/>
       </w:pPr>
-      <w:bookmarkStart w:id="11" w:name="_Toc283454442"/>
+      <w:bookmarkStart w:id="11" w:name="_Toc283456808"/>
       <w:r>
         <w:t>Solution organisationnelle</w:t>
       </w:r>
       <w:bookmarkEnd w:id="11"/>
+    </w:p>
+    <w:p/>
+    <w:p>
+      <w:pPr>
+        <w:pStyle w:val="Heading2"/>
+      </w:pPr>
+      <w:bookmarkStart w:id="12" w:name="_Toc283456809"/>
+      <w:r>
+        <w:t>Schéma organisationnel</w:t>
+      </w:r>
+      <w:bookmarkEnd w:id="12"/>
     </w:p>
     <w:p/>
     <w:p/>
@@ -5766,18 +6026,6 @@
     <w:p/>
     <w:p>
       <w:r>
-        <w:br w:type="page"/>
-      </w:r>
-    </w:p>
-    <w:p>
-      <w:pPr>
-        <w:widowControl w:val="0"/>
-        <w:autoSpaceDE w:val="0"/>
-        <w:autoSpaceDN w:val="0"/>
-        <w:adjustRightInd w:val="0"/>
-        <w:jc w:val="both"/>
-      </w:pPr>
-      <w:r>
         <w:t>Notre impact sur la solution organisationnelle est faible. Nous avons décidé de rajouter un responsab</w:t>
       </w:r>
       <w:r>
@@ -5799,6 +6047,96 @@
       </w:pPr>
       <w:r>
         <w:t>D’autre part, afin de satisfaire les clients de SPIE, nous avons mis en place un service client composé de personnes responsables des clients de SPIE. Ces derniers s’occupent de gérer les réclamations ainsi que d’envoyer et traiter des questionnaires de satisfaction.</w:t>
+      </w:r>
+    </w:p>
+    <w:p>
+      <w:pPr>
+        <w:tabs>
+          <w:tab w:val="left" w:pos="3000"/>
+        </w:tabs>
+        <w:jc w:val="both"/>
+      </w:pPr>
+    </w:p>
+    <w:p>
+      <w:pPr>
+        <w:pStyle w:val="Heading2"/>
+      </w:pPr>
+      <w:bookmarkStart w:id="13" w:name="_Toc283456810"/>
+      <w:r>
+        <w:t>Modèles Organisationnels de Traitement (MOT)</w:t>
+      </w:r>
+      <w:bookmarkEnd w:id="13"/>
+    </w:p>
+    <w:p/>
+    <w:p>
+      <w:r>
+        <w:rPr>
+          <w:noProof/>
+          <w:lang w:val="en-US"/>
+        </w:rPr>
+        <w:drawing>
+          <wp:anchor distT="0" distB="0" distL="114300" distR="114300" simplePos="0" relativeHeight="251670528" behindDoc="0" locked="0" layoutInCell="1" allowOverlap="1" wp14:anchorId="6CBE9F09" wp14:editId="735A66B6">
+            <wp:simplePos x="0" y="0"/>
+            <wp:positionH relativeFrom="column">
+              <wp:posOffset>685800</wp:posOffset>
+            </wp:positionH>
+            <wp:positionV relativeFrom="paragraph">
+              <wp:posOffset>-114300</wp:posOffset>
+            </wp:positionV>
+            <wp:extent cx="3754120" cy="8864600"/>
+            <wp:effectExtent l="0" t="0" r="5080" b="0"/>
+            <wp:wrapTight wrapText="bothSides">
+              <wp:wrapPolygon edited="0">
+                <wp:start x="0" y="0"/>
+                <wp:lineTo x="0" y="21538"/>
+                <wp:lineTo x="21483" y="21538"/>
+                <wp:lineTo x="21483" y="0"/>
+                <wp:lineTo x="0" y="0"/>
+              </wp:wrapPolygon>
+            </wp:wrapTight>
+            <wp:docPr id="21" name="Picture 21"/>
+            <wp:cNvGraphicFramePr>
+              <a:graphicFrameLocks xmlns:a="http://schemas.openxmlformats.org/drawingml/2006/main" noChangeAspect="1"/>
+            </wp:cNvGraphicFramePr>
+            <a:graphic xmlns:a="http://schemas.openxmlformats.org/drawingml/2006/main">
+              <a:graphicData uri="http://schemas.openxmlformats.org/drawingml/2006/picture">
+                <pic:pic xmlns:pic="http://schemas.openxmlformats.org/drawingml/2006/picture">
+                  <pic:nvPicPr>
+                    <pic:cNvPr id="0" name="MOT1.bmp"/>
+                    <pic:cNvPicPr/>
+                  </pic:nvPicPr>
+                  <pic:blipFill>
+                    <a:blip r:embed="rId19">
+                      <a:extLst>
+                        <a:ext uri="{28A0092B-C50C-407E-A947-70E740481C1C}">
+                          <a14:useLocalDpi xmlns:a14="http://schemas.microsoft.com/office/drawing/2010/main" val="0"/>
+                        </a:ext>
+                      </a:extLst>
+                    </a:blip>
+                    <a:stretch>
+                      <a:fillRect/>
+                    </a:stretch>
+                  </pic:blipFill>
+                  <pic:spPr>
+                    <a:xfrm>
+                      <a:off x="0" y="0"/>
+                      <a:ext cx="3754120" cy="8864600"/>
+                    </a:xfrm>
+                    <a:prstGeom prst="rect">
+                      <a:avLst/>
+                    </a:prstGeom>
+                  </pic:spPr>
+                </pic:pic>
+              </a:graphicData>
+            </a:graphic>
+            <wp14:sizeRelH relativeFrom="page">
+              <wp14:pctWidth>0</wp14:pctWidth>
+            </wp14:sizeRelH>
+            <wp14:sizeRelV relativeFrom="page">
+              <wp14:pctHeight>0</wp14:pctHeight>
+            </wp14:sizeRelV>
+          </wp:anchor>
+        </w:drawing>
       </w:r>
     </w:p>
     <w:p/>
@@ -5839,11 +6177,192 @@
     <w:p/>
     <w:p/>
     <w:p/>
-    <w:p/>
     <w:p>
       <w:r>
         <w:tab/>
       </w:r>
+    </w:p>
+    <w:p>
+      <w:pPr>
+        <w:jc w:val="center"/>
+      </w:pPr>
+      <w:r>
+        <w:tab/>
+      </w:r>
+      <w:r>
+        <w:tab/>
+      </w:r>
+    </w:p>
+    <w:p>
+      <w:pPr>
+        <w:jc w:val="center"/>
+      </w:pPr>
+    </w:p>
+    <w:p>
+      <w:pPr>
+        <w:jc w:val="center"/>
+      </w:pPr>
+    </w:p>
+    <w:p>
+      <w:pPr>
+        <w:jc w:val="center"/>
+      </w:pPr>
+    </w:p>
+    <w:p>
+      <w:pPr>
+        <w:jc w:val="center"/>
+      </w:pPr>
+    </w:p>
+    <w:p>
+      <w:pPr>
+        <w:jc w:val="center"/>
+      </w:pPr>
+    </w:p>
+    <w:p>
+      <w:pPr>
+        <w:jc w:val="center"/>
+      </w:pPr>
+    </w:p>
+    <w:p>
+      <w:pPr>
+        <w:jc w:val="center"/>
+      </w:pPr>
+    </w:p>
+    <w:p>
+      <w:r>
+        <w:br w:type="page"/>
+      </w:r>
+      <w:r>
+        <w:rPr>
+          <w:noProof/>
+          <w:lang w:val="en-US"/>
+        </w:rPr>
+        <w:drawing>
+          <wp:anchor distT="0" distB="0" distL="114300" distR="114300" simplePos="0" relativeHeight="251671552" behindDoc="0" locked="0" layoutInCell="1" allowOverlap="1" wp14:anchorId="7FC1C6FA" wp14:editId="7174F573">
+            <wp:simplePos x="0" y="0"/>
+            <wp:positionH relativeFrom="column">
+              <wp:posOffset>-5080</wp:posOffset>
+            </wp:positionH>
+            <wp:positionV relativeFrom="paragraph">
+              <wp:posOffset>0</wp:posOffset>
+            </wp:positionV>
+            <wp:extent cx="4739640" cy="8864600"/>
+            <wp:effectExtent l="0" t="0" r="10160" b="0"/>
+            <wp:wrapTight wrapText="bothSides">
+              <wp:wrapPolygon edited="0">
+                <wp:start x="0" y="0"/>
+                <wp:lineTo x="0" y="21538"/>
+                <wp:lineTo x="21531" y="21538"/>
+                <wp:lineTo x="21531" y="0"/>
+                <wp:lineTo x="0" y="0"/>
+              </wp:wrapPolygon>
+            </wp:wrapTight>
+            <wp:docPr id="22" name="Picture 22"/>
+            <wp:cNvGraphicFramePr>
+              <a:graphicFrameLocks xmlns:a="http://schemas.openxmlformats.org/drawingml/2006/main" noChangeAspect="1"/>
+            </wp:cNvGraphicFramePr>
+            <a:graphic xmlns:a="http://schemas.openxmlformats.org/drawingml/2006/main">
+              <a:graphicData uri="http://schemas.openxmlformats.org/drawingml/2006/picture">
+                <pic:pic xmlns:pic="http://schemas.openxmlformats.org/drawingml/2006/picture">
+                  <pic:nvPicPr>
+                    <pic:cNvPr id="0" name="MOT Identification et traitement d'un risque.png"/>
+                    <pic:cNvPicPr/>
+                  </pic:nvPicPr>
+                  <pic:blipFill>
+                    <a:blip r:embed="rId20">
+                      <a:extLst>
+                        <a:ext uri="{28A0092B-C50C-407E-A947-70E740481C1C}">
+                          <a14:useLocalDpi xmlns:a14="http://schemas.microsoft.com/office/drawing/2010/main" val="0"/>
+                        </a:ext>
+                      </a:extLst>
+                    </a:blip>
+                    <a:stretch>
+                      <a:fillRect/>
+                    </a:stretch>
+                  </pic:blipFill>
+                  <pic:spPr>
+                    <a:xfrm>
+                      <a:off x="0" y="0"/>
+                      <a:ext cx="4739640" cy="8864600"/>
+                    </a:xfrm>
+                    <a:prstGeom prst="rect">
+                      <a:avLst/>
+                    </a:prstGeom>
+                  </pic:spPr>
+                </pic:pic>
+              </a:graphicData>
+            </a:graphic>
+            <wp14:sizeRelH relativeFrom="page">
+              <wp14:pctWidth>0</wp14:pctWidth>
+            </wp14:sizeRelH>
+            <wp14:sizeRelV relativeFrom="page">
+              <wp14:pctHeight>0</wp14:pctHeight>
+            </wp14:sizeRelV>
+          </wp:anchor>
+        </w:drawing>
+      </w:r>
+    </w:p>
+    <w:p>
+      <w:pPr>
+        <w:jc w:val="center"/>
+      </w:pPr>
+      <w:r>
+        <w:rPr>
+          <w:noProof/>
+          <w:lang w:val="en-US"/>
+        </w:rPr>
+        <w:drawing>
+          <wp:inline distT="0" distB="0" distL="0" distR="0" wp14:anchorId="2C12E115" wp14:editId="790346BC">
+            <wp:extent cx="5274310" cy="8041005"/>
+            <wp:effectExtent l="0" t="0" r="8890" b="10795"/>
+            <wp:docPr id="23" name="Picture 23"/>
+            <wp:cNvGraphicFramePr>
+              <a:graphicFrameLocks xmlns:a="http://schemas.openxmlformats.org/drawingml/2006/main" noChangeAspect="1"/>
+            </wp:cNvGraphicFramePr>
+            <a:graphic xmlns:a="http://schemas.openxmlformats.org/drawingml/2006/main">
+              <a:graphicData uri="http://schemas.openxmlformats.org/drawingml/2006/picture">
+                <pic:pic xmlns:pic="http://schemas.openxmlformats.org/drawingml/2006/picture">
+                  <pic:nvPicPr>
+                    <pic:cNvPr id="0" name="MOT5.bmp"/>
+                    <pic:cNvPicPr/>
+                  </pic:nvPicPr>
+                  <pic:blipFill>
+                    <a:blip r:embed="rId21">
+                      <a:extLst>
+                        <a:ext uri="{28A0092B-C50C-407E-A947-70E740481C1C}">
+                          <a14:useLocalDpi xmlns:a14="http://schemas.microsoft.com/office/drawing/2010/main" val="0"/>
+                        </a:ext>
+                      </a:extLst>
+                    </a:blip>
+                    <a:stretch>
+                      <a:fillRect/>
+                    </a:stretch>
+                  </pic:blipFill>
+                  <pic:spPr>
+                    <a:xfrm>
+                      <a:off x="0" y="0"/>
+                      <a:ext cx="5274310" cy="8041005"/>
+                    </a:xfrm>
+                    <a:prstGeom prst="rect">
+                      <a:avLst/>
+                    </a:prstGeom>
+                  </pic:spPr>
+                </pic:pic>
+              </a:graphicData>
+            </a:graphic>
+          </wp:inline>
+        </w:drawing>
+      </w:r>
+    </w:p>
+    <w:p>
+      <w:pPr>
+        <w:jc w:val="center"/>
+      </w:pPr>
+    </w:p>
+    <w:p>
+      <w:pPr>
+        <w:jc w:val="center"/>
+      </w:pPr>
     </w:p>
     <w:p>
       <w:pPr>
@@ -5853,12 +6372,6 @@
           <w:b/>
         </w:rPr>
       </w:pPr>
-      <w:r>
-        <w:tab/>
-      </w:r>
-      <w:r>
-        <w:tab/>
-      </w:r>
       <w:r>
         <w:rPr>
           <w:rFonts w:ascii="Century Schoolbook" w:hAnsi="Century Schoolbook"/>
@@ -5875,11 +6388,11 @@
       </w:pPr>
     </w:p>
     <w:sectPr>
-      <w:headerReference w:type="even" r:id="rId19"/>
-      <w:headerReference w:type="default" r:id="rId20"/>
-      <w:footerReference w:type="even" r:id="rId21"/>
-      <w:footerReference w:type="default" r:id="rId22"/>
-      <w:footerReference w:type="first" r:id="rId23"/>
+      <w:headerReference w:type="even" r:id="rId22"/>
+      <w:headerReference w:type="default" r:id="rId23"/>
+      <w:footerReference w:type="even" r:id="rId24"/>
+      <w:footerReference w:type="default" r:id="rId25"/>
+      <w:footerReference w:type="first" r:id="rId26"/>
       <w:pgSz w:w="11900" w:h="16840"/>
       <w:pgMar w:top="1440" w:right="1797" w:bottom="1440" w:left="1797" w:header="709" w:footer="709" w:gutter="0"/>
       <w:cols w:space="708"/>
@@ -6010,7 +6523,7 @@
         <w:rStyle w:val="PageNumber"/>
         <w:noProof/>
       </w:rPr>
-      <w:t>2</w:t>
+      <w:t>20</w:t>
     </w:r>
     <w:r>
       <w:rPr>
@@ -7063,9 +7576,9 @@
       <w:tblLook w:val="04A0" w:firstRow="1" w:lastRow="0" w:firstColumn="1" w:lastColumn="0" w:noHBand="0" w:noVBand="1"/>
     </w:tblPr>
     <w:tblGrid>
-      <w:gridCol w:w="2365"/>
-      <w:gridCol w:w="3872"/>
-      <w:gridCol w:w="2178"/>
+      <w:gridCol w:w="2457"/>
+      <w:gridCol w:w="3687"/>
+      <w:gridCol w:w="2271"/>
     </w:tblGrid>
     <w:tr>
       <w:trPr>
@@ -7108,8 +7621,17 @@
               <w:rFonts w:ascii="Century Schoolbook" w:hAnsi="Century Schoolbook"/>
               <w:sz w:val="20"/>
             </w:rPr>
-            <w:t>Solutions spécifiques</w:t>
+            <w:t xml:space="preserve">Solution </w:t>
           </w:r>
+          <w:proofErr w:type="spellStart"/>
+          <w:r>
+            <w:rPr>
+              <w:rFonts w:ascii="Century Schoolbook" w:hAnsi="Century Schoolbook"/>
+              <w:sz w:val="20"/>
+            </w:rPr>
+            <w:t>spécifique</w:t>
+          </w:r>
+          <w:proofErr w:type="spellEnd"/>
           <w:r>
             <w:rPr>
               <w:rFonts w:ascii="Century Schoolbook" w:hAnsi="Century Schoolbook"/>
@@ -8181,6 +8703,119 @@
     </w:lvl>
   </w:abstractNum>
   <w:abstractNum w:abstractNumId="9">
+    <w:nsid w:val="56960D39"/>
+    <w:multiLevelType w:val="hybridMultilevel"/>
+    <w:tmpl w:val="C51A003C"/>
+    <w:lvl w:ilvl="0" w:tplc="9EAE0CDC">
+      <w:start w:val="2"/>
+      <w:numFmt w:val="bullet"/>
+      <w:lvlText w:val="-"/>
+      <w:lvlJc w:val="left"/>
+      <w:pPr>
+        <w:ind w:left="720" w:hanging="360"/>
+      </w:pPr>
+      <w:rPr>
+        <w:rFonts w:ascii="Cambria" w:eastAsia="ＭＳ 明朝" w:hAnsi="Cambria" w:cs="Times New Roman" w:hint="default"/>
+      </w:rPr>
+    </w:lvl>
+    <w:lvl w:ilvl="1" w:tplc="04090003" w:tentative="1">
+      <w:start w:val="1"/>
+      <w:numFmt w:val="bullet"/>
+      <w:lvlText w:val="o"/>
+      <w:lvlJc w:val="left"/>
+      <w:pPr>
+        <w:ind w:left="1440" w:hanging="360"/>
+      </w:pPr>
+      <w:rPr>
+        <w:rFonts w:ascii="Courier New" w:hAnsi="Courier New" w:hint="default"/>
+      </w:rPr>
+    </w:lvl>
+    <w:lvl w:ilvl="2" w:tplc="04090005" w:tentative="1">
+      <w:start w:val="1"/>
+      <w:numFmt w:val="bullet"/>
+      <w:lvlText w:val=""/>
+      <w:lvlJc w:val="left"/>
+      <w:pPr>
+        <w:ind w:left="2160" w:hanging="360"/>
+      </w:pPr>
+      <w:rPr>
+        <w:rFonts w:ascii="Wingdings" w:hAnsi="Wingdings" w:hint="default"/>
+      </w:rPr>
+    </w:lvl>
+    <w:lvl w:ilvl="3" w:tplc="04090001" w:tentative="1">
+      <w:start w:val="1"/>
+      <w:numFmt w:val="bullet"/>
+      <w:lvlText w:val=""/>
+      <w:lvlJc w:val="left"/>
+      <w:pPr>
+        <w:ind w:left="2880" w:hanging="360"/>
+      </w:pPr>
+      <w:rPr>
+        <w:rFonts w:ascii="Symbol" w:hAnsi="Symbol" w:hint="default"/>
+      </w:rPr>
+    </w:lvl>
+    <w:lvl w:ilvl="4" w:tplc="04090003" w:tentative="1">
+      <w:start w:val="1"/>
+      <w:numFmt w:val="bullet"/>
+      <w:lvlText w:val="o"/>
+      <w:lvlJc w:val="left"/>
+      <w:pPr>
+        <w:ind w:left="3600" w:hanging="360"/>
+      </w:pPr>
+      <w:rPr>
+        <w:rFonts w:ascii="Courier New" w:hAnsi="Courier New" w:hint="default"/>
+      </w:rPr>
+    </w:lvl>
+    <w:lvl w:ilvl="5" w:tplc="04090005" w:tentative="1">
+      <w:start w:val="1"/>
+      <w:numFmt w:val="bullet"/>
+      <w:lvlText w:val=""/>
+      <w:lvlJc w:val="left"/>
+      <w:pPr>
+        <w:ind w:left="4320" w:hanging="360"/>
+      </w:pPr>
+      <w:rPr>
+        <w:rFonts w:ascii="Wingdings" w:hAnsi="Wingdings" w:hint="default"/>
+      </w:rPr>
+    </w:lvl>
+    <w:lvl w:ilvl="6" w:tplc="04090001" w:tentative="1">
+      <w:start w:val="1"/>
+      <w:numFmt w:val="bullet"/>
+      <w:lvlText w:val=""/>
+      <w:lvlJc w:val="left"/>
+      <w:pPr>
+        <w:ind w:left="5040" w:hanging="360"/>
+      </w:pPr>
+      <w:rPr>
+        <w:rFonts w:ascii="Symbol" w:hAnsi="Symbol" w:hint="default"/>
+      </w:rPr>
+    </w:lvl>
+    <w:lvl w:ilvl="7" w:tplc="04090003" w:tentative="1">
+      <w:start w:val="1"/>
+      <w:numFmt w:val="bullet"/>
+      <w:lvlText w:val="o"/>
+      <w:lvlJc w:val="left"/>
+      <w:pPr>
+        <w:ind w:left="5760" w:hanging="360"/>
+      </w:pPr>
+      <w:rPr>
+        <w:rFonts w:ascii="Courier New" w:hAnsi="Courier New" w:hint="default"/>
+      </w:rPr>
+    </w:lvl>
+    <w:lvl w:ilvl="8" w:tplc="04090005" w:tentative="1">
+      <w:start w:val="1"/>
+      <w:numFmt w:val="bullet"/>
+      <w:lvlText w:val=""/>
+      <w:lvlJc w:val="left"/>
+      <w:pPr>
+        <w:ind w:left="6480" w:hanging="360"/>
+      </w:pPr>
+      <w:rPr>
+        <w:rFonts w:ascii="Wingdings" w:hAnsi="Wingdings" w:hint="default"/>
+      </w:rPr>
+    </w:lvl>
+  </w:abstractNum>
+  <w:abstractNum w:abstractNumId="10">
     <w:nsid w:val="74384E67"/>
     <w:multiLevelType w:val="hybridMultilevel"/>
     <w:tmpl w:val="18221546"/>
@@ -8293,7 +8928,7 @@
       </w:rPr>
     </w:lvl>
   </w:abstractNum>
-  <w:abstractNum w:abstractNumId="10">
+  <w:abstractNum w:abstractNumId="11">
     <w:nsid w:val="7B302273"/>
     <w:multiLevelType w:val="hybridMultilevel"/>
     <w:tmpl w:val="A62218C8"/>
@@ -8413,7 +9048,7 @@
     <w:abstractNumId w:val="1"/>
   </w:num>
   <w:num w:numId="3">
-    <w:abstractNumId w:val="9"/>
+    <w:abstractNumId w:val="10"/>
   </w:num>
   <w:num w:numId="4">
     <w:abstractNumId w:val="2"/>
@@ -8431,13 +9066,16 @@
     <w:abstractNumId w:val="6"/>
   </w:num>
   <w:num w:numId="9">
-    <w:abstractNumId w:val="10"/>
+    <w:abstractNumId w:val="11"/>
   </w:num>
   <w:num w:numId="10">
     <w:abstractNumId w:val="3"/>
   </w:num>
   <w:num w:numId="11">
     <w:abstractNumId w:val="8"/>
+  </w:num>
+  <w:num w:numId="12">
+    <w:abstractNumId w:val="9"/>
   </w:num>
   <w:numIdMacAtCleanup w:val="11"/>
 </w:numbering>
@@ -10681,7 +11319,7 @@
 </file>
 
 <file path=customXml/itemProps2.xml><?xml version="1.0" encoding="utf-8"?>
-<ds:datastoreItem xmlns:ds="http://schemas.openxmlformats.org/officeDocument/2006/customXml" ds:itemID="{870DDCE4-1DE2-4E4F-88E1-74DF26A1BB2F}">
+<ds:datastoreItem xmlns:ds="http://schemas.openxmlformats.org/officeDocument/2006/customXml" ds:itemID="{40F915BD-A42B-A145-9097-3CC749B76266}">
   <ds:schemaRefs>
     <ds:schemaRef ds:uri="http://schemas.openxmlformats.org/officeDocument/2006/bibliography"/>
   </ds:schemaRefs>

</xml_diff>